<commit_message>
Update Azure OpenAI configuration to use environment variables instead of Streamlit secrets, and set Streamlit server watch directories to false for improved performance.
</commit_message>
<xml_diff>
--- a/Combined_Trademark_Opinion.docx
+++ b/Combined_Trademark_Opinion.docx
@@ -473,7 +473,7 @@
               <w:rPr>
                 <w:b w:val="0"/>
               </w:rPr>
-              <w:t>Personal care products including sponges</w:t>
+              <w:t>Personal care products and sponges</w:t>
             </w:r>
           </w:p>
         </w:tc>
@@ -487,6 +487,112 @@
                 <w:b w:val="0"/>
               </w:rPr>
               <w:t>PENDING</w:t>
+            </w:r>
+          </w:p>
+        </w:tc>
+        <w:tc>
+          <w:tcPr>
+            <w:tcW w:type="dxa" w:w="1080"/>
+          </w:tcPr>
+          <w:p>
+            <w:r>
+              <w:rPr>
+                <w:b w:val="0"/>
+              </w:rPr>
+              <w:t>3</w:t>
+            </w:r>
+          </w:p>
+        </w:tc>
+        <w:tc>
+          <w:tcPr>
+            <w:tcW w:type="dxa" w:w="1080"/>
+          </w:tcPr>
+          <w:p>
+            <w:r>
+              <w:rPr>
+                <w:b w:val="0"/>
+              </w:rPr>
+              <w:t>Semantic</w:t>
+            </w:r>
+          </w:p>
+        </w:tc>
+        <w:tc>
+          <w:tcPr>
+            <w:tcW w:type="dxa" w:w="1080"/>
+          </w:tcPr>
+          <w:p>
+            <w:r>
+              <w:rPr>
+                <w:b w:val="0"/>
+              </w:rPr>
+              <w:t>True</w:t>
+            </w:r>
+          </w:p>
+        </w:tc>
+        <w:tc>
+          <w:tcPr>
+            <w:tcW w:type="dxa" w:w="1080"/>
+          </w:tcPr>
+          <w:p>
+            <w:r>
+              <w:rPr>
+                <w:b w:val="0"/>
+              </w:rPr>
+              <w:t>True</w:t>
+            </w:r>
+          </w:p>
+        </w:tc>
+      </w:tr>
+      <w:tr>
+        <w:tc>
+          <w:tcPr>
+            <w:tcW w:type="dxa" w:w="1080"/>
+          </w:tcPr>
+          <w:p>
+            <w:r>
+              <w:rPr>
+                <w:b w:val="0"/>
+              </w:rPr>
+              <w:t>BLACK OPIUM</w:t>
+            </w:r>
+          </w:p>
+        </w:tc>
+        <w:tc>
+          <w:tcPr>
+            <w:tcW w:type="dxa" w:w="1080"/>
+          </w:tcPr>
+          <w:p>
+            <w:r>
+              <w:rPr>
+                <w:b w:val="0"/>
+              </w:rPr>
+              <w:t>YVES SAINT LAURENT PARFUMS</w:t>
+            </w:r>
+          </w:p>
+        </w:tc>
+        <w:tc>
+          <w:tcPr>
+            <w:tcW w:type="dxa" w:w="1080"/>
+          </w:tcPr>
+          <w:p>
+            <w:r>
+              <w:rPr>
+                <w:b w:val="0"/>
+              </w:rPr>
+              <w:t>Perfumes and cosmetics</w:t>
+            </w:r>
+          </w:p>
+        </w:tc>
+        <w:tc>
+          <w:tcPr>
+            <w:tcW w:type="dxa" w:w="1080"/>
+          </w:tcPr>
+          <w:p>
+            <w:r>
+              <w:rPr>
+                <w:b w:val="0"/>
+              </w:rPr>
+              <w:t>REGISTERED</w:t>
             </w:r>
           </w:p>
         </w:tc>
@@ -712,7 +818,7 @@
               <w:rPr>
                 <w:b w:val="0"/>
               </w:rPr>
-              <w:t>Perfumes; cosmetics; non-medicated skin care preparations; hair care preparations; deodorants for personal use</w:t>
+              <w:t>Perfumes; eau de toilette; eau de parfum; deodorants for personal use.</w:t>
             </w:r>
           </w:p>
         </w:tc>
@@ -805,100 +911,7 @@
               <w:rPr>
                 <w:b w:val="0"/>
               </w:rPr>
-              <w:t>Perfumes; cosmetics; non-medicated skin care preparations; hair care preparations; deodorants for personal use</w:t>
-            </w:r>
-          </w:p>
-        </w:tc>
-        <w:tc>
-          <w:tcPr>
-            <w:tcW w:type="dxa" w:w="1234"/>
-          </w:tcPr>
-          <w:p>
-            <w:r>
-              <w:rPr>
-                <w:b w:val="0"/>
-              </w:rPr>
-              <w:t>REGISTERED</w:t>
-            </w:r>
-          </w:p>
-        </w:tc>
-        <w:tc>
-          <w:tcPr>
-            <w:tcW w:type="dxa" w:w="1234"/>
-          </w:tcPr>
-          <w:p>
-            <w:r>
-              <w:rPr>
-                <w:b w:val="0"/>
-              </w:rPr>
-              <w:t>3</w:t>
-            </w:r>
-          </w:p>
-        </w:tc>
-        <w:tc>
-          <w:tcPr>
-            <w:tcW w:type="dxa" w:w="1234"/>
-          </w:tcPr>
-          <w:p>
-            <w:r>
-              <w:rPr>
-                <w:b w:val="0"/>
-              </w:rPr>
-              <w:t>True</w:t>
-            </w:r>
-          </w:p>
-        </w:tc>
-        <w:tc>
-          <w:tcPr>
-            <w:tcW w:type="dxa" w:w="1234"/>
-          </w:tcPr>
-          <w:p>
-            <w:r>
-              <w:rPr>
-                <w:b w:val="0"/>
-              </w:rPr>
-              <w:t>True</w:t>
-            </w:r>
-          </w:p>
-        </w:tc>
-      </w:tr>
-      <w:tr>
-        <w:tc>
-          <w:tcPr>
-            <w:tcW w:type="dxa" w:w="1234"/>
-          </w:tcPr>
-          <w:p>
-            <w:r>
-              <w:rPr>
-                <w:b w:val="0"/>
-              </w:rPr>
-              <w:t>BLACK LEOPARD SKINCARE</w:t>
-            </w:r>
-          </w:p>
-        </w:tc>
-        <w:tc>
-          <w:tcPr>
-            <w:tcW w:type="dxa" w:w="1234"/>
-          </w:tcPr>
-          <w:p>
-            <w:r>
-              <w:rPr>
-                <w:b w:val="0"/>
-              </w:rPr>
-              <w:t>BLACK LEOPARD SKINCARE PTY LTD AUSTRALIA PROPRIETARY LIMITED COMPANY (P/L OR PTY. LTD.)</w:t>
-            </w:r>
-          </w:p>
-        </w:tc>
-        <w:tc>
-          <w:tcPr>
-            <w:tcW w:type="dxa" w:w="1234"/>
-          </w:tcPr>
-          <w:p>
-            <w:r>
-              <w:rPr>
-                <w:b w:val="0"/>
-              </w:rPr>
-              <w:t>Cosmetics; non-medicated skin care preparations; hair care preparations; deodorants for personal use</w:t>
+              <w:t>Perfumes; eau de toilette; eau de parfum; deodorants for personal use.</w:t>
             </w:r>
           </w:p>
         </w:tc>
@@ -991,7 +1004,193 @@
               <w:rPr>
                 <w:b w:val="0"/>
               </w:rPr>
-              <w:t>Cosmetics; non-medicated skin care preparations; hair care preparations; deodorants for personal use</w:t>
+              <w:t>Cosmetics; non-medicated skin care preparations; deodorants for personal use.</w:t>
+            </w:r>
+          </w:p>
+        </w:tc>
+        <w:tc>
+          <w:tcPr>
+            <w:tcW w:type="dxa" w:w="1234"/>
+          </w:tcPr>
+          <w:p>
+            <w:r>
+              <w:rPr>
+                <w:b w:val="0"/>
+              </w:rPr>
+              <w:t>REGISTERED</w:t>
+            </w:r>
+          </w:p>
+        </w:tc>
+        <w:tc>
+          <w:tcPr>
+            <w:tcW w:type="dxa" w:w="1234"/>
+          </w:tcPr>
+          <w:p>
+            <w:r>
+              <w:rPr>
+                <w:b w:val="0"/>
+              </w:rPr>
+              <w:t>3</w:t>
+            </w:r>
+          </w:p>
+        </w:tc>
+        <w:tc>
+          <w:tcPr>
+            <w:tcW w:type="dxa" w:w="1234"/>
+          </w:tcPr>
+          <w:p>
+            <w:r>
+              <w:rPr>
+                <w:b w:val="0"/>
+              </w:rPr>
+              <w:t>True</w:t>
+            </w:r>
+          </w:p>
+        </w:tc>
+        <w:tc>
+          <w:tcPr>
+            <w:tcW w:type="dxa" w:w="1234"/>
+          </w:tcPr>
+          <w:p>
+            <w:r>
+              <w:rPr>
+                <w:b w:val="0"/>
+              </w:rPr>
+              <w:t>True</w:t>
+            </w:r>
+          </w:p>
+        </w:tc>
+      </w:tr>
+      <w:tr>
+        <w:tc>
+          <w:tcPr>
+            <w:tcW w:type="dxa" w:w="1234"/>
+          </w:tcPr>
+          <w:p>
+            <w:r>
+              <w:rPr>
+                <w:b w:val="0"/>
+              </w:rPr>
+              <w:t>BLACK LEOPARD</w:t>
+            </w:r>
+          </w:p>
+        </w:tc>
+        <w:tc>
+          <w:tcPr>
+            <w:tcW w:type="dxa" w:w="1234"/>
+          </w:tcPr>
+          <w:p>
+            <w:r>
+              <w:rPr>
+                <w:b w:val="0"/>
+              </w:rPr>
+              <w:t>BLACK LEOPARD SKINCARE PTY LTD AUSTRALIA PROPRIETARY LIMITED COMPANY (P/L OR PTY. LTD.)</w:t>
+            </w:r>
+          </w:p>
+        </w:tc>
+        <w:tc>
+          <w:tcPr>
+            <w:tcW w:type="dxa" w:w="1234"/>
+          </w:tcPr>
+          <w:p>
+            <w:r>
+              <w:rPr>
+                <w:b w:val="0"/>
+              </w:rPr>
+              <w:t>Non-medicated skin care preparations; deodorants for personal use.</w:t>
+            </w:r>
+          </w:p>
+        </w:tc>
+        <w:tc>
+          <w:tcPr>
+            <w:tcW w:type="dxa" w:w="1234"/>
+          </w:tcPr>
+          <w:p>
+            <w:r>
+              <w:rPr>
+                <w:b w:val="0"/>
+              </w:rPr>
+              <w:t>REGISTERED</w:t>
+            </w:r>
+          </w:p>
+        </w:tc>
+        <w:tc>
+          <w:tcPr>
+            <w:tcW w:type="dxa" w:w="1234"/>
+          </w:tcPr>
+          <w:p>
+            <w:r>
+              <w:rPr>
+                <w:b w:val="0"/>
+              </w:rPr>
+              <w:t>3</w:t>
+            </w:r>
+          </w:p>
+        </w:tc>
+        <w:tc>
+          <w:tcPr>
+            <w:tcW w:type="dxa" w:w="1234"/>
+          </w:tcPr>
+          <w:p>
+            <w:r>
+              <w:rPr>
+                <w:b w:val="0"/>
+              </w:rPr>
+              <w:t>True</w:t>
+            </w:r>
+          </w:p>
+        </w:tc>
+        <w:tc>
+          <w:tcPr>
+            <w:tcW w:type="dxa" w:w="1234"/>
+          </w:tcPr>
+          <w:p>
+            <w:r>
+              <w:rPr>
+                <w:b w:val="0"/>
+              </w:rPr>
+              <w:t>True</w:t>
+            </w:r>
+          </w:p>
+        </w:tc>
+      </w:tr>
+      <w:tr>
+        <w:tc>
+          <w:tcPr>
+            <w:tcW w:type="dxa" w:w="1234"/>
+          </w:tcPr>
+          <w:p>
+            <w:r>
+              <w:rPr>
+                <w:b w:val="0"/>
+              </w:rPr>
+              <w:t>BLACK HAWK</w:t>
+            </w:r>
+          </w:p>
+        </w:tc>
+        <w:tc>
+          <w:tcPr>
+            <w:tcW w:type="dxa" w:w="1234"/>
+          </w:tcPr>
+          <w:p>
+            <w:r>
+              <w:rPr>
+                <w:b w:val="0"/>
+              </w:rPr>
+              <w:t>MASTERPET AUSTRALIA PTY LTD AUSTRALIA PROPRIETARY LIMITED COMPANY (P/L OR PTY. LTD.)</w:t>
+            </w:r>
+          </w:p>
+        </w:tc>
+        <w:tc>
+          <w:tcPr>
+            <w:tcW w:type="dxa" w:w="1234"/>
+          </w:tcPr>
+          <w:p>
+            <w:r>
+              <w:rPr>
+                <w:b w:val="0"/>
+              </w:rPr>
+              <w:t>Non-medicated skin care preparations; deodorants for personal use.</w:t>
             </w:r>
           </w:p>
         </w:tc>
@@ -1201,7 +1400,7 @@
               <w:rPr>
                 <w:b w:val="0"/>
               </w:rPr>
-              <w:t>Cosmetics; non-medicated skin care preparations; sponges for applying cosmetics</w:t>
+              <w:t>Cosmetic sponges; bath sponges.</w:t>
             </w:r>
           </w:p>
         </w:tc>
@@ -1253,7 +1452,7 @@
               <w:rPr>
                 <w:b w:val="0"/>
               </w:rPr>
-              <w:t>True</w:t>
+              <w:t>False</w:t>
             </w:r>
           </w:p>
         </w:tc>
@@ -1294,7 +1493,7 @@
               <w:rPr>
                 <w:b w:val="0"/>
               </w:rPr>
-              <w:t>Cosmetics; non-medicated skin care preparations; sponges for applying cosmetics</w:t>
+              <w:t>Pet grooming preparations.</w:t>
             </w:r>
           </w:p>
         </w:tc>
@@ -1346,7 +1545,7 @@
               <w:rPr>
                 <w:b w:val="0"/>
               </w:rPr>
-              <w:t>True</w:t>
+              <w:t>False</w:t>
             </w:r>
           </w:p>
         </w:tc>
@@ -1377,7 +1576,7 @@
         <w:rPr>
           <w:b w:val="0"/>
         </w:rPr>
-        <w:t>: 6</w:t>
+        <w:t>: 7</w:t>
       </w:r>
     </w:p>
     <w:p>
@@ -1397,7 +1596,7 @@
         <w:rPr>
           <w:b w:val="0"/>
         </w:rPr>
-        <w:t>: 5 (83.33%)</w:t>
+        <w:t>: 5 (71.43%)</w:t>
       </w:r>
     </w:p>
     <w:p>
@@ -1445,7 +1644,7 @@
         <w:rPr>
           <w:b w:val="0"/>
         </w:rPr>
-        <w:t>The field is considered crowded as more than 50% of the marks are owned by different entities. This reduces the risk of trademark conflict because the presence of many similar marks suggests that the term 'BLACK MARSHMALLOW' may not be strongly associated with a single source, allowing for coexistence.</w:t>
+        <w:t>The field is considered crowded as more than 50% of the marks are owned by different entities. This reduces the risk of trademark conflict because the presence of many similar marks suggests that the term 'BLACK' is commonly used in the industry, potentially weakening the exclusivity of any single mark.</w:t>
       </w:r>
     </w:p>
     <w:p>
@@ -1469,7 +1668,7 @@
         <w:rPr>
           <w:b w:val="0"/>
         </w:rPr>
-        <w:t>- The term 'MARSHMALLOW' in the proposed trademark may suggest a texture or softness, which is descriptive in the context of personal care products. However, it does not appear to be a common industry term or generic language.</w:t>
+        <w:t>- The term 'MARSHMALLOW' in the proposed trademark may suggest a descriptive quality related to softness or texture, which is common in personal care products. However, it does not appear to be a generic industry term.</w:t>
       </w:r>
     </w:p>
     <w:p>
@@ -1505,7 +1704,15 @@
         <w:rPr>
           <w:b w:val="0"/>
         </w:rPr>
-        <w:t>* CLOMANÁ BEAUTY LIMITED: No known aggressive enforcement patterns; pending trademark status suggests potential for future enforcement.</w:t>
+        <w:t>* CLOMANÁ BEAUTY LIMITED: Pending trademark applications suggest active interest in expanding brand presence. No known history of aggressive enforcement or litigation.</w:t>
+      </w:r>
+    </w:p>
+    <w:p>
+      <w:r>
+        <w:rPr>
+          <w:b w:val="0"/>
+        </w:rPr>
+        <w:t>* YVES SAINT LAURENT PARFUMS: Known for maintaining a broad trademark portfolio. History of oppositions and enforcement actions in the cosmetics industry.</w:t>
       </w:r>
     </w:p>
     <w:p>
@@ -1533,7 +1740,7 @@
         <w:rPr>
           <w:b w:val="0"/>
         </w:rPr>
-        <w:t>* CLOMANÁ BEAUTY LIMITED does not have a known history of aggressive enforcement, but the pending status of their mark indicates they may enforce rights upon registration.</w:t>
+        <w:t>* YVES SAINT LAURENT PARFUMS has a history of enforcing trademark rights, which could pose a risk for similar marks.</w:t>
       </w:r>
     </w:p>
     <w:p>
@@ -1541,7 +1748,7 @@
         <w:rPr>
           <w:b w:val="0"/>
         </w:rPr>
-        <w:t>* The enforcement landscape is not currently litigious, but caution is advised due to the pending status of the similar mark.</w:t>
+        <w:t>* CLOMANÁ BEAUTY LIMITED's pending status indicates potential future enforcement but lacks current aggressive behavior.</w:t>
       </w:r>
     </w:p>
     <w:p>
@@ -1572,7 +1779,7 @@
         <w:rPr>
           <w:b w:val="0"/>
         </w:rPr>
-        <w:t>- The risk level for registration is MEDIUM-HIGH due to the presence of a semantic similar mark 'MARSHMALLOW SPONGE' with a class match and goods/services overlap.</w:t>
+        <w:t>- The risk level for registration is MEDIUM-HIGH due to the presence of semantic similar marks 'MARSHMALLOW SPONGE' and 'BLACK OPIUM' with class and goods/services matches.</w:t>
       </w:r>
     </w:p>
     <w:p>
@@ -1603,7 +1810,7 @@
         <w:rPr>
           <w:b w:val="0"/>
         </w:rPr>
-        <w:t>- The risk level for use is MEDIUM-HIGH because of the semantic similarity and class match with 'MARSHMALLOW SPONGE', which could lead to consumer confusion.</w:t>
+        <w:t>- The risk level for use is MEDIUM-HIGH, driven by the potential for consumer confusion with existing marks that share semantic similarities and class matches.</w:t>
       </w:r>
     </w:p>
     <w:p>
@@ -1718,7 +1925,7 @@
         <w:rPr>
           <w:b w:val="0"/>
         </w:rPr>
-        <w:t>|------------------|------------|----------------------------------------------------------|------------------------|</w:t>
+        <w:t>|------------------|------------|--------------------------------------|------------------------|</w:t>
       </w:r>
     </w:p>
     <w:tbl>
@@ -1756,7 +1963,7 @@
               <w:rPr>
                 <w:b w:val="0"/>
               </w:rPr>
-              <w:t>Not specified</w:t>
+              <w:t>CocoaPink</w:t>
             </w:r>
           </w:p>
         </w:tc>
@@ -1769,7 +1976,7 @@
               <w:rPr>
                 <w:b w:val="0"/>
               </w:rPr>
-              <w:t>Scented products (blend of sweet marshmallow fluff and rich ambers)</w:t>
+              <w:t>Scented personal care products</w:t>
             </w:r>
           </w:p>
         </w:tc>
@@ -1782,7 +1989,7 @@
               <w:rPr>
                 <w:b w:val="0"/>
               </w:rPr>
-              <w:t>False</w:t>
+              <w:t>True</w:t>
             </w:r>
           </w:p>
         </w:tc>
@@ -1836,7 +2043,7 @@
               <w:rPr>
                 <w:b w:val="0"/>
               </w:rPr>
-              <w:t>False</w:t>
+              <w:t>True</w:t>
             </w:r>
           </w:p>
         </w:tc>
@@ -1931,7 +2138,7 @@
               <w:rPr>
                 <w:b w:val="0"/>
               </w:rPr>
-              <w:t>Exfoliating salt body scrub</w:t>
+              <w:t>Peeling salt scrub (cosmetic exfoliant)</w:t>
             </w:r>
           </w:p>
         </w:tc>
@@ -1944,7 +2151,7 @@
               <w:rPr>
                 <w:b w:val="0"/>
               </w:rPr>
-              <w:t>False</w:t>
+              <w:t>True</w:t>
             </w:r>
           </w:p>
         </w:tc>
@@ -2222,7 +2429,7 @@
         <w:rPr>
           <w:b w:val="0"/>
         </w:rPr>
-        <w:t>|----------------------------------------|------------------------|----------------------------------------------------------|-----------------|------------------------|</w:t>
+        <w:t>|---------------------------------|------------------------|------------------------------------------------------|-----------------|------------------------|</w:t>
       </w:r>
     </w:p>
     <w:tbl>
@@ -2367,7 +2574,7 @@
               <w:rPr>
                 <w:b w:val="0"/>
               </w:rPr>
-              <w:t>False</w:t>
+              <w:t>True</w:t>
             </w:r>
           </w:p>
         </w:tc>
@@ -2434,7 +2641,7 @@
               <w:rPr>
                 <w:b w:val="0"/>
               </w:rPr>
-              <w:t>False</w:t>
+              <w:t>True</w:t>
             </w:r>
           </w:p>
         </w:tc>
@@ -2501,7 +2708,7 @@
               <w:rPr>
                 <w:b w:val="0"/>
               </w:rPr>
-              <w:t>False</w:t>
+              <w:t>True</w:t>
             </w:r>
           </w:p>
         </w:tc>
@@ -2568,7 +2775,7 @@
               <w:rPr>
                 <w:b w:val="0"/>
               </w:rPr>
-              <w:t>False</w:t>
+              <w:t>True</w:t>
             </w:r>
           </w:p>
         </w:tc>
@@ -2635,7 +2842,7 @@
               <w:rPr>
                 <w:b w:val="0"/>
               </w:rPr>
-              <w:t>False</w:t>
+              <w:t>True</w:t>
             </w:r>
           </w:p>
         </w:tc>
@@ -2702,7 +2909,7 @@
               <w:rPr>
                 <w:b w:val="0"/>
               </w:rPr>
-              <w:t>False</w:t>
+              <w:t>True</w:t>
             </w:r>
           </w:p>
         </w:tc>
@@ -2769,7 +2976,7 @@
               <w:rPr>
                 <w:b w:val="0"/>
               </w:rPr>
-              <w:t>False</w:t>
+              <w:t>True</w:t>
             </w:r>
           </w:p>
         </w:tc>
@@ -2836,7 +3043,7 @@
               <w:rPr>
                 <w:b w:val="0"/>
               </w:rPr>
-              <w:t>False</w:t>
+              <w:t>True</w:t>
             </w:r>
           </w:p>
         </w:tc>
@@ -2877,7 +3084,7 @@
               <w:rPr>
                 <w:b w:val="0"/>
               </w:rPr>
-              <w:t>Body wash</w:t>
+              <w:t>Body wash, bath lotion, personal care products</w:t>
             </w:r>
           </w:p>
         </w:tc>
@@ -2903,7 +3110,7 @@
               <w:rPr>
                 <w:b w:val="0"/>
               </w:rPr>
-              <w:t>False</w:t>
+              <w:t>True</w:t>
             </w:r>
           </w:p>
         </w:tc>
@@ -2944,7 +3151,7 @@
               <w:rPr>
                 <w:b w:val="0"/>
               </w:rPr>
-              <w:t>Body wash, personal care products</w:t>
+              <w:t>Body wash</w:t>
             </w:r>
           </w:p>
         </w:tc>
@@ -2970,7 +3177,7 @@
               <w:rPr>
                 <w:b w:val="0"/>
               </w:rPr>
-              <w:t>False</w:t>
+              <w:t>True</w:t>
             </w:r>
           </w:p>
         </w:tc>
@@ -2989,7 +3196,7 @@
         <w:rPr>
           <w:b w:val="0"/>
         </w:rPr>
-        <w:t>- None of the cited terms have goods/services that match the proposed trademark's intended use directly.</w:t>
+        <w:t>- Goods/services match if they overlap with proposed trademark's intended use</w:t>
       </w:r>
     </w:p>
     <w:p>
@@ -2997,7 +3204,7 @@
         <w:rPr>
           <w:b w:val="0"/>
         </w:rPr>
-        <w:t>- No one or two letter differences were identified.</w:t>
+        <w:t>- One letter difference = exactly one character changed/added/removed</w:t>
       </w:r>
     </w:p>
     <w:p>
@@ -3005,7 +3212,55 @@
         <w:rPr>
           <w:b w:val="0"/>
         </w:rPr>
-        <w:t>- Semantic similarities were identified, but none of the goods/services overlap with the proposed trademark's intended use.</w:t>
+        <w:t>- Two letter difference = exactly two characters changed/added/removed</w:t>
+      </w:r>
+    </w:p>
+    <w:p>
+      <w:r>
+        <w:rPr>
+          <w:b w:val="0"/>
+        </w:rPr>
+        <w:t>- Phonetic similarity = sounds similar when spoken</w:t>
+      </w:r>
+    </w:p>
+    <w:p>
+      <w:r>
+        <w:rPr>
+          <w:b w:val="0"/>
+        </w:rPr>
+        <w:t>- Semantic similarity = similar meaning</w:t>
+      </w:r>
+    </w:p>
+    <w:p>
+      <w:r>
+        <w:rPr>
+          <w:b w:val="0"/>
+        </w:rPr>
+        <w:t>- Functional similarity = similar purpose/use</w:t>
+      </w:r>
+    </w:p>
+    <w:p>
+      <w:r>
+        <w:rPr>
+          <w:b w:val="0"/>
+        </w:rPr>
+        <w:t>- State "None" when no results are found</w:t>
+      </w:r>
+    </w:p>
+    <w:p>
+      <w:r>
+        <w:rPr>
+          <w:b w:val="0"/>
+        </w:rPr>
+        <w:t>- Filter out rows where both match criteria are False</w:t>
+      </w:r>
+    </w:p>
+    <w:p>
+      <w:r>
+        <w:rPr>
+          <w:b w:val="0"/>
+        </w:rPr>
+        <w:t>- Always include complete goods/services text</w:t>
       </w:r>
     </w:p>
     <w:p>
@@ -3037,7 +3292,7 @@
         <w:rPr>
           <w:b w:val="0"/>
         </w:rPr>
-        <w:t>- The term "Black Marshmallow" appears in various product categories, including scented products, masks, candles, and body scrubs. However, none of these uses directly match the proposed trademark's intended use.</w:t>
+        <w:t>- The term "Black Marshmallow" is present in the market with multiple identical uses across various personal care products, including scented personal care products, youth-boosting natural mud masks, and peeling salt scrubs.</w:t>
       </w:r>
     </w:p>
     <w:p>
@@ -3053,7 +3308,7 @@
         <w:rPr>
           <w:b w:val="0"/>
         </w:rPr>
-        <w:t>- No specific enforcement patterns were identified that would impact the assessment of the proposed trademark.</w:t>
+        <w:t>- No specific enforcement patterns identified from the provided data.</w:t>
       </w:r>
     </w:p>
     <w:p>
@@ -3084,7 +3339,7 @@
         <w:rPr>
           <w:b w:val="0"/>
         </w:rPr>
-        <w:t>- Clear justification based on strict rules above: Identical cited term(s) found, elevating risk to MEDIUM-HIGH. Crowded field analysis not performed.</w:t>
+        <w:t>- Clear justification based on strict rules above: Identical cited terms found in Section IV(a), elevating risk to MEDIUM-HIGH. Crowded field analysis omitted due to identical cited terms.</w:t>
       </w:r>
     </w:p>
     <w:p>
@@ -3123,7 +3378,7 @@
         <w:rPr>
           <w:b w:val="0"/>
         </w:rPr>
-        <w:t>- Detailed explanation following these guidelines: Identical cited term(s) found, elevating risk to MEDIUM-HIGH. Crowded field analysis not performed.</w:t>
+        <w:t>- Detailed explanation: Identical cited term(s) found, elevating risk to MEDIUM-HIGH. Crowded field analysis not performed.</w:t>
       </w:r>
     </w:p>
     <w:sectPr>

</xml_diff>

<commit_message>
Refactor trademark analysis functions to enhance clarity and maintainability. Update semantic and phonetic similarity thresholds, improve debugging output, and streamline extraction and validation processes. Remove unused code and enhance documentation for better understanding.
</commit_message>
<xml_diff>
--- a/Combined_Trademark_Opinion.docx
+++ b/Combined_Trademark_Opinion.docx
@@ -24,1801 +24,7 @@
         <w:rPr>
           <w:b w:val="0"/>
         </w:rPr>
-        <w:t>```</w:t>
-      </w:r>
-    </w:p>
-    <w:p>
-      <w:r>
-        <w:rPr>
-          <w:b w:val="0"/>
-        </w:rPr>
-        <w:t>REFINED TRADEMARK OPINION: BLACK MARSHMALLOW</w:t>
-      </w:r>
-    </w:p>
-    <w:p>
-      <w:r>
-        <w:rPr>
-          <w:b w:val="0"/>
-        </w:rPr>
-        <w:t>Class: 03</w:t>
-      </w:r>
-    </w:p>
-    <w:p>
-      <w:r>
-        <w:rPr>
-          <w:b w:val="0"/>
-        </w:rPr>
-        <w:t>Goods and Services: DEODORANTS, ANTIPERSPIRANTS, SHOWER GEL</w:t>
-      </w:r>
-    </w:p>
-    <w:p>
-      <w:pPr>
-        <w:pStyle w:val="Heading2"/>
-      </w:pPr>
-      <w:r>
-        <w:t>Section I: Comprehensive Trademark Hit Analysis</w:t>
-      </w:r>
-    </w:p>
-    <w:p>
-      <w:r>
-        <w:rPr>
-          <w:b w:val="0"/>
-        </w:rPr>
-        <w:t>(a) Identical Marks:</w:t>
-      </w:r>
-    </w:p>
-    <w:tbl>
-      <w:tblPr>
-        <w:tblStyle w:val="TableGrid"/>
-        <w:tblW w:type="auto" w:w="0"/>
-        <w:tblLook w:firstColumn="1" w:firstRow="1" w:lastColumn="0" w:lastRow="0" w:noHBand="0" w:noVBand="1" w:val="04A0"/>
-      </w:tblPr>
-      <w:tblGrid>
-        <w:gridCol w:w="1234"/>
-        <w:gridCol w:w="1234"/>
-        <w:gridCol w:w="1234"/>
-        <w:gridCol w:w="1234"/>
-        <w:gridCol w:w="1234"/>
-        <w:gridCol w:w="1234"/>
-        <w:gridCol w:w="1234"/>
-      </w:tblGrid>
-      <w:tr>
-        <w:tc>
-          <w:tcPr>
-            <w:tcW w:type="dxa" w:w="1234"/>
-          </w:tcPr>
-          <w:p>
-            <w:r>
-              <w:rPr>
-                <w:b w:val="0"/>
-              </w:rPr>
-              <w:t>Trademark</w:t>
-            </w:r>
-          </w:p>
-        </w:tc>
-        <w:tc>
-          <w:tcPr>
-            <w:tcW w:type="dxa" w:w="1234"/>
-          </w:tcPr>
-          <w:p>
-            <w:r>
-              <w:rPr>
-                <w:b w:val="0"/>
-              </w:rPr>
-              <w:t>Owner</w:t>
-            </w:r>
-          </w:p>
-        </w:tc>
-        <w:tc>
-          <w:tcPr>
-            <w:tcW w:type="dxa" w:w="1234"/>
-          </w:tcPr>
-          <w:p>
-            <w:r>
-              <w:rPr>
-                <w:b w:val="0"/>
-              </w:rPr>
-              <w:t>Goods &amp; Services</w:t>
-            </w:r>
-          </w:p>
-        </w:tc>
-        <w:tc>
-          <w:tcPr>
-            <w:tcW w:type="dxa" w:w="1234"/>
-          </w:tcPr>
-          <w:p>
-            <w:r>
-              <w:rPr>
-                <w:b w:val="0"/>
-              </w:rPr>
-              <w:t>Status</w:t>
-            </w:r>
-          </w:p>
-        </w:tc>
-        <w:tc>
-          <w:tcPr>
-            <w:tcW w:type="dxa" w:w="1234"/>
-          </w:tcPr>
-          <w:p>
-            <w:r>
-              <w:rPr>
-                <w:b w:val="0"/>
-              </w:rPr>
-              <w:t>Class</w:t>
-            </w:r>
-          </w:p>
-        </w:tc>
-        <w:tc>
-          <w:tcPr>
-            <w:tcW w:type="dxa" w:w="1234"/>
-          </w:tcPr>
-          <w:p>
-            <w:r>
-              <w:rPr>
-                <w:b w:val="0"/>
-              </w:rPr>
-              <w:t>Class Match</w:t>
-            </w:r>
-          </w:p>
-        </w:tc>
-        <w:tc>
-          <w:tcPr>
-            <w:tcW w:type="dxa" w:w="1234"/>
-          </w:tcPr>
-          <w:p>
-            <w:r>
-              <w:rPr>
-                <w:b w:val="0"/>
-              </w:rPr>
-              <w:t>Goods &amp; Services Match</w:t>
-            </w:r>
-          </w:p>
-        </w:tc>
-      </w:tr>
-    </w:tbl>
-    <w:p>
-      <w:r>
-        <w:rPr>
-          <w:b w:val="0"/>
-        </w:rPr>
-        <w:t>(b) One Letter and Two Letter Analysis:</w:t>
-      </w:r>
-    </w:p>
-    <w:tbl>
-      <w:tblPr>
-        <w:tblStyle w:val="TableGrid"/>
-        <w:tblW w:type="auto" w:w="0"/>
-        <w:tblLook w:firstColumn="1" w:firstRow="1" w:lastColumn="0" w:lastRow="0" w:noHBand="0" w:noVBand="1" w:val="04A0"/>
-      </w:tblPr>
-      <w:tblGrid>
-        <w:gridCol w:w="1080"/>
-        <w:gridCol w:w="1080"/>
-        <w:gridCol w:w="1080"/>
-        <w:gridCol w:w="1080"/>
-        <w:gridCol w:w="1080"/>
-        <w:gridCol w:w="1080"/>
-        <w:gridCol w:w="1080"/>
-        <w:gridCol w:w="1080"/>
-      </w:tblGrid>
-      <w:tr>
-        <w:tc>
-          <w:tcPr>
-            <w:tcW w:type="dxa" w:w="1080"/>
-          </w:tcPr>
-          <w:p>
-            <w:r>
-              <w:rPr>
-                <w:b w:val="0"/>
-              </w:rPr>
-              <w:t>Trademark</w:t>
-            </w:r>
-          </w:p>
-        </w:tc>
-        <w:tc>
-          <w:tcPr>
-            <w:tcW w:type="dxa" w:w="1080"/>
-          </w:tcPr>
-          <w:p>
-            <w:r>
-              <w:rPr>
-                <w:b w:val="0"/>
-              </w:rPr>
-              <w:t>Owner</w:t>
-            </w:r>
-          </w:p>
-        </w:tc>
-        <w:tc>
-          <w:tcPr>
-            <w:tcW w:type="dxa" w:w="1080"/>
-          </w:tcPr>
-          <w:p>
-            <w:r>
-              <w:rPr>
-                <w:b w:val="0"/>
-              </w:rPr>
-              <w:t>Goods &amp; Services</w:t>
-            </w:r>
-          </w:p>
-        </w:tc>
-        <w:tc>
-          <w:tcPr>
-            <w:tcW w:type="dxa" w:w="1080"/>
-          </w:tcPr>
-          <w:p>
-            <w:r>
-              <w:rPr>
-                <w:b w:val="0"/>
-              </w:rPr>
-              <w:t>Status</w:t>
-            </w:r>
-          </w:p>
-        </w:tc>
-        <w:tc>
-          <w:tcPr>
-            <w:tcW w:type="dxa" w:w="1080"/>
-          </w:tcPr>
-          <w:p>
-            <w:r>
-              <w:rPr>
-                <w:b w:val="0"/>
-              </w:rPr>
-              <w:t>Class</w:t>
-            </w:r>
-          </w:p>
-        </w:tc>
-        <w:tc>
-          <w:tcPr>
-            <w:tcW w:type="dxa" w:w="1080"/>
-          </w:tcPr>
-          <w:p>
-            <w:r>
-              <w:rPr>
-                <w:b w:val="0"/>
-              </w:rPr>
-              <w:t>Difference Type</w:t>
-            </w:r>
-          </w:p>
-        </w:tc>
-        <w:tc>
-          <w:tcPr>
-            <w:tcW w:type="dxa" w:w="1080"/>
-          </w:tcPr>
-          <w:p>
-            <w:r>
-              <w:rPr>
-                <w:b w:val="0"/>
-              </w:rPr>
-              <w:t>Class Match</w:t>
-            </w:r>
-          </w:p>
-        </w:tc>
-        <w:tc>
-          <w:tcPr>
-            <w:tcW w:type="dxa" w:w="1080"/>
-          </w:tcPr>
-          <w:p>
-            <w:r>
-              <w:rPr>
-                <w:b w:val="0"/>
-              </w:rPr>
-              <w:t>Goods &amp; Services Match</w:t>
-            </w:r>
-          </w:p>
-        </w:tc>
-      </w:tr>
-    </w:tbl>
-    <w:p>
-      <w:r>
-        <w:rPr>
-          <w:b w:val="0"/>
-        </w:rPr>
-        <w:t>(c) Phonetically, Semantically &amp; Functionally Similar Analysis:</w:t>
-      </w:r>
-    </w:p>
-    <w:tbl>
-      <w:tblPr>
-        <w:tblStyle w:val="TableGrid"/>
-        <w:tblW w:type="auto" w:w="0"/>
-        <w:tblLook w:firstColumn="1" w:firstRow="1" w:lastColumn="0" w:lastRow="0" w:noHBand="0" w:noVBand="1" w:val="04A0"/>
-      </w:tblPr>
-      <w:tblGrid>
-        <w:gridCol w:w="1080"/>
-        <w:gridCol w:w="1080"/>
-        <w:gridCol w:w="1080"/>
-        <w:gridCol w:w="1080"/>
-        <w:gridCol w:w="1080"/>
-        <w:gridCol w:w="1080"/>
-        <w:gridCol w:w="1080"/>
-        <w:gridCol w:w="1080"/>
-      </w:tblGrid>
-      <w:tr>
-        <w:tc>
-          <w:tcPr>
-            <w:tcW w:type="dxa" w:w="1080"/>
-          </w:tcPr>
-          <w:p>
-            <w:r>
-              <w:rPr>
-                <w:b w:val="0"/>
-              </w:rPr>
-              <w:t>Trademark</w:t>
-            </w:r>
-          </w:p>
-        </w:tc>
-        <w:tc>
-          <w:tcPr>
-            <w:tcW w:type="dxa" w:w="1080"/>
-          </w:tcPr>
-          <w:p>
-            <w:r>
-              <w:rPr>
-                <w:b w:val="0"/>
-              </w:rPr>
-              <w:t>Owner</w:t>
-            </w:r>
-          </w:p>
-        </w:tc>
-        <w:tc>
-          <w:tcPr>
-            <w:tcW w:type="dxa" w:w="1080"/>
-          </w:tcPr>
-          <w:p>
-            <w:r>
-              <w:rPr>
-                <w:b w:val="0"/>
-              </w:rPr>
-              <w:t>Goods &amp; Services</w:t>
-            </w:r>
-          </w:p>
-        </w:tc>
-        <w:tc>
-          <w:tcPr>
-            <w:tcW w:type="dxa" w:w="1080"/>
-          </w:tcPr>
-          <w:p>
-            <w:r>
-              <w:rPr>
-                <w:b w:val="0"/>
-              </w:rPr>
-              <w:t>Status</w:t>
-            </w:r>
-          </w:p>
-        </w:tc>
-        <w:tc>
-          <w:tcPr>
-            <w:tcW w:type="dxa" w:w="1080"/>
-          </w:tcPr>
-          <w:p>
-            <w:r>
-              <w:rPr>
-                <w:b w:val="0"/>
-              </w:rPr>
-              <w:t>Class</w:t>
-            </w:r>
-          </w:p>
-        </w:tc>
-        <w:tc>
-          <w:tcPr>
-            <w:tcW w:type="dxa" w:w="1080"/>
-          </w:tcPr>
-          <w:p>
-            <w:r>
-              <w:rPr>
-                <w:b w:val="0"/>
-              </w:rPr>
-              <w:t>Similarity Type</w:t>
-            </w:r>
-          </w:p>
-        </w:tc>
-        <w:tc>
-          <w:tcPr>
-            <w:tcW w:type="dxa" w:w="1080"/>
-          </w:tcPr>
-          <w:p>
-            <w:r>
-              <w:rPr>
-                <w:b w:val="0"/>
-              </w:rPr>
-              <w:t>Class Match</w:t>
-            </w:r>
-          </w:p>
-        </w:tc>
-        <w:tc>
-          <w:tcPr>
-            <w:tcW w:type="dxa" w:w="1080"/>
-          </w:tcPr>
-          <w:p>
-            <w:r>
-              <w:rPr>
-                <w:b w:val="0"/>
-              </w:rPr>
-              <w:t>Goods &amp; Services Match</w:t>
-            </w:r>
-          </w:p>
-        </w:tc>
-      </w:tr>
-      <w:tr>
-        <w:tc>
-          <w:tcPr>
-            <w:tcW w:type="dxa" w:w="1080"/>
-          </w:tcPr>
-          <w:p>
-            <w:r>
-              <w:rPr>
-                <w:b w:val="0"/>
-              </w:rPr>
-              <w:t>MARSHMALLOW SPONGE</w:t>
-            </w:r>
-          </w:p>
-        </w:tc>
-        <w:tc>
-          <w:tcPr>
-            <w:tcW w:type="dxa" w:w="1080"/>
-          </w:tcPr>
-          <w:p>
-            <w:r>
-              <w:rPr>
-                <w:b w:val="0"/>
-              </w:rPr>
-              <w:t>CLOMANÁ BEAUTY LIMITED</w:t>
-            </w:r>
-          </w:p>
-        </w:tc>
-        <w:tc>
-          <w:tcPr>
-            <w:tcW w:type="dxa" w:w="1080"/>
-          </w:tcPr>
-          <w:p>
-            <w:r>
-              <w:rPr>
-                <w:b w:val="0"/>
-              </w:rPr>
-              <w:t>Personal care products and sponges</w:t>
-            </w:r>
-          </w:p>
-        </w:tc>
-        <w:tc>
-          <w:tcPr>
-            <w:tcW w:type="dxa" w:w="1080"/>
-          </w:tcPr>
-          <w:p>
-            <w:r>
-              <w:rPr>
-                <w:b w:val="0"/>
-              </w:rPr>
-              <w:t>PENDING</w:t>
-            </w:r>
-          </w:p>
-        </w:tc>
-        <w:tc>
-          <w:tcPr>
-            <w:tcW w:type="dxa" w:w="1080"/>
-          </w:tcPr>
-          <w:p>
-            <w:r>
-              <w:rPr>
-                <w:b w:val="0"/>
-              </w:rPr>
-              <w:t>3</w:t>
-            </w:r>
-          </w:p>
-        </w:tc>
-        <w:tc>
-          <w:tcPr>
-            <w:tcW w:type="dxa" w:w="1080"/>
-          </w:tcPr>
-          <w:p>
-            <w:r>
-              <w:rPr>
-                <w:b w:val="0"/>
-              </w:rPr>
-              <w:t>Semantic</w:t>
-            </w:r>
-          </w:p>
-        </w:tc>
-        <w:tc>
-          <w:tcPr>
-            <w:tcW w:type="dxa" w:w="1080"/>
-          </w:tcPr>
-          <w:p>
-            <w:r>
-              <w:rPr>
-                <w:b w:val="0"/>
-              </w:rPr>
-              <w:t>True</w:t>
-            </w:r>
-          </w:p>
-        </w:tc>
-        <w:tc>
-          <w:tcPr>
-            <w:tcW w:type="dxa" w:w="1080"/>
-          </w:tcPr>
-          <w:p>
-            <w:r>
-              <w:rPr>
-                <w:b w:val="0"/>
-              </w:rPr>
-              <w:t>True</w:t>
-            </w:r>
-          </w:p>
-        </w:tc>
-      </w:tr>
-      <w:tr>
-        <w:tc>
-          <w:tcPr>
-            <w:tcW w:type="dxa" w:w="1080"/>
-          </w:tcPr>
-          <w:p>
-            <w:r>
-              <w:rPr>
-                <w:b w:val="0"/>
-              </w:rPr>
-              <w:t>BLACK OPIUM</w:t>
-            </w:r>
-          </w:p>
-        </w:tc>
-        <w:tc>
-          <w:tcPr>
-            <w:tcW w:type="dxa" w:w="1080"/>
-          </w:tcPr>
-          <w:p>
-            <w:r>
-              <w:rPr>
-                <w:b w:val="0"/>
-              </w:rPr>
-              <w:t>YVES SAINT LAURENT PARFUMS</w:t>
-            </w:r>
-          </w:p>
-        </w:tc>
-        <w:tc>
-          <w:tcPr>
-            <w:tcW w:type="dxa" w:w="1080"/>
-          </w:tcPr>
-          <w:p>
-            <w:r>
-              <w:rPr>
-                <w:b w:val="0"/>
-              </w:rPr>
-              <w:t>Perfumes and cosmetics</w:t>
-            </w:r>
-          </w:p>
-        </w:tc>
-        <w:tc>
-          <w:tcPr>
-            <w:tcW w:type="dxa" w:w="1080"/>
-          </w:tcPr>
-          <w:p>
-            <w:r>
-              <w:rPr>
-                <w:b w:val="0"/>
-              </w:rPr>
-              <w:t>REGISTERED</w:t>
-            </w:r>
-          </w:p>
-        </w:tc>
-        <w:tc>
-          <w:tcPr>
-            <w:tcW w:type="dxa" w:w="1080"/>
-          </w:tcPr>
-          <w:p>
-            <w:r>
-              <w:rPr>
-                <w:b w:val="0"/>
-              </w:rPr>
-              <w:t>3</w:t>
-            </w:r>
-          </w:p>
-        </w:tc>
-        <w:tc>
-          <w:tcPr>
-            <w:tcW w:type="dxa" w:w="1080"/>
-          </w:tcPr>
-          <w:p>
-            <w:r>
-              <w:rPr>
-                <w:b w:val="0"/>
-              </w:rPr>
-              <w:t>Semantic</w:t>
-            </w:r>
-          </w:p>
-        </w:tc>
-        <w:tc>
-          <w:tcPr>
-            <w:tcW w:type="dxa" w:w="1080"/>
-          </w:tcPr>
-          <w:p>
-            <w:r>
-              <w:rPr>
-                <w:b w:val="0"/>
-              </w:rPr>
-              <w:t>True</w:t>
-            </w:r>
-          </w:p>
-        </w:tc>
-        <w:tc>
-          <w:tcPr>
-            <w:tcW w:type="dxa" w:w="1080"/>
-          </w:tcPr>
-          <w:p>
-            <w:r>
-              <w:rPr>
-                <w:b w:val="0"/>
-              </w:rPr>
-              <w:t>True</w:t>
-            </w:r>
-          </w:p>
-        </w:tc>
-      </w:tr>
-    </w:tbl>
-    <w:p>
-      <w:pPr>
-        <w:pStyle w:val="Heading2"/>
-      </w:pPr>
-      <w:r>
-        <w:t>Section II: Component Analysis</w:t>
-      </w:r>
-    </w:p>
-    <w:p>
-      <w:r>
-        <w:rPr>
-          <w:b w:val="0"/>
-        </w:rPr>
-        <w:t>(a) Component Analysis:</w:t>
-      </w:r>
-    </w:p>
-    <w:p>
-      <w:r>
-        <w:rPr>
-          <w:b w:val="0"/>
-        </w:rPr>
-        <w:t>Component 1: BLACK</w:t>
-      </w:r>
-    </w:p>
-    <w:tbl>
-      <w:tblPr>
-        <w:tblStyle w:val="TableGrid"/>
-        <w:tblW w:type="auto" w:w="0"/>
-        <w:tblLook w:firstColumn="1" w:firstRow="1" w:lastColumn="0" w:lastRow="0" w:noHBand="0" w:noVBand="1" w:val="04A0"/>
-      </w:tblPr>
-      <w:tblGrid>
-        <w:gridCol w:w="1234"/>
-        <w:gridCol w:w="1234"/>
-        <w:gridCol w:w="1234"/>
-        <w:gridCol w:w="1234"/>
-        <w:gridCol w:w="1234"/>
-        <w:gridCol w:w="1234"/>
-        <w:gridCol w:w="1234"/>
-      </w:tblGrid>
-      <w:tr>
-        <w:tc>
-          <w:tcPr>
-            <w:tcW w:type="dxa" w:w="1234"/>
-          </w:tcPr>
-          <w:p>
-            <w:r>
-              <w:rPr>
-                <w:b w:val="0"/>
-              </w:rPr>
-              <w:t>Trademark</w:t>
-            </w:r>
-          </w:p>
-        </w:tc>
-        <w:tc>
-          <w:tcPr>
-            <w:tcW w:type="dxa" w:w="1234"/>
-          </w:tcPr>
-          <w:p>
-            <w:r>
-              <w:rPr>
-                <w:b w:val="0"/>
-              </w:rPr>
-              <w:t>Owner</w:t>
-            </w:r>
-          </w:p>
-        </w:tc>
-        <w:tc>
-          <w:tcPr>
-            <w:tcW w:type="dxa" w:w="1234"/>
-          </w:tcPr>
-          <w:p>
-            <w:r>
-              <w:rPr>
-                <w:b w:val="0"/>
-              </w:rPr>
-              <w:t>Goods &amp; Services</w:t>
-            </w:r>
-          </w:p>
-        </w:tc>
-        <w:tc>
-          <w:tcPr>
-            <w:tcW w:type="dxa" w:w="1234"/>
-          </w:tcPr>
-          <w:p>
-            <w:r>
-              <w:rPr>
-                <w:b w:val="0"/>
-              </w:rPr>
-              <w:t>Status</w:t>
-            </w:r>
-          </w:p>
-        </w:tc>
-        <w:tc>
-          <w:tcPr>
-            <w:tcW w:type="dxa" w:w="1234"/>
-          </w:tcPr>
-          <w:p>
-            <w:r>
-              <w:rPr>
-                <w:b w:val="0"/>
-              </w:rPr>
-              <w:t>Class</w:t>
-            </w:r>
-          </w:p>
-        </w:tc>
-        <w:tc>
-          <w:tcPr>
-            <w:tcW w:type="dxa" w:w="1234"/>
-          </w:tcPr>
-          <w:p>
-            <w:r>
-              <w:rPr>
-                <w:b w:val="0"/>
-              </w:rPr>
-              <w:t>Class Match</w:t>
-            </w:r>
-          </w:p>
-        </w:tc>
-        <w:tc>
-          <w:tcPr>
-            <w:tcW w:type="dxa" w:w="1234"/>
-          </w:tcPr>
-          <w:p>
-            <w:r>
-              <w:rPr>
-                <w:b w:val="0"/>
-              </w:rPr>
-              <w:t>Goods &amp; Services Match</w:t>
-            </w:r>
-          </w:p>
-        </w:tc>
-      </w:tr>
-      <w:tr>
-        <w:tc>
-          <w:tcPr>
-            <w:tcW w:type="dxa" w:w="1234"/>
-          </w:tcPr>
-          <w:p>
-            <w:r>
-              <w:rPr>
-                <w:b w:val="0"/>
-              </w:rPr>
-              <w:t>BLACK OPIUM</w:t>
-            </w:r>
-          </w:p>
-        </w:tc>
-        <w:tc>
-          <w:tcPr>
-            <w:tcW w:type="dxa" w:w="1234"/>
-          </w:tcPr>
-          <w:p>
-            <w:r>
-              <w:rPr>
-                <w:b w:val="0"/>
-              </w:rPr>
-              <w:t>YVES SAINT LAURENT PARFUMS FRANCE SOCIÉTÉ PAR ACTIONS SIMPLIFIÉE (SAS)</w:t>
-            </w:r>
-          </w:p>
-        </w:tc>
-        <w:tc>
-          <w:tcPr>
-            <w:tcW w:type="dxa" w:w="1234"/>
-          </w:tcPr>
-          <w:p>
-            <w:r>
-              <w:rPr>
-                <w:b w:val="0"/>
-              </w:rPr>
-              <w:t>Perfumes; eau de toilette; eau de parfum; deodorants for personal use.</w:t>
-            </w:r>
-          </w:p>
-        </w:tc>
-        <w:tc>
-          <w:tcPr>
-            <w:tcW w:type="dxa" w:w="1234"/>
-          </w:tcPr>
-          <w:p>
-            <w:r>
-              <w:rPr>
-                <w:b w:val="0"/>
-              </w:rPr>
-              <w:t>REGISTERED</w:t>
-            </w:r>
-          </w:p>
-        </w:tc>
-        <w:tc>
-          <w:tcPr>
-            <w:tcW w:type="dxa" w:w="1234"/>
-          </w:tcPr>
-          <w:p>
-            <w:r>
-              <w:rPr>
-                <w:b w:val="0"/>
-              </w:rPr>
-              <w:t>3</w:t>
-            </w:r>
-          </w:p>
-        </w:tc>
-        <w:tc>
-          <w:tcPr>
-            <w:tcW w:type="dxa" w:w="1234"/>
-          </w:tcPr>
-          <w:p>
-            <w:r>
-              <w:rPr>
-                <w:b w:val="0"/>
-              </w:rPr>
-              <w:t>True</w:t>
-            </w:r>
-          </w:p>
-        </w:tc>
-        <w:tc>
-          <w:tcPr>
-            <w:tcW w:type="dxa" w:w="1234"/>
-          </w:tcPr>
-          <w:p>
-            <w:r>
-              <w:rPr>
-                <w:b w:val="0"/>
-              </w:rPr>
-              <w:t>True</w:t>
-            </w:r>
-          </w:p>
-        </w:tc>
-      </w:tr>
-      <w:tr>
-        <w:tc>
-          <w:tcPr>
-            <w:tcW w:type="dxa" w:w="1234"/>
-          </w:tcPr>
-          <w:p>
-            <w:r>
-              <w:rPr>
-                <w:b w:val="0"/>
-              </w:rPr>
-              <w:t>BLACKXS</w:t>
-            </w:r>
-          </w:p>
-        </w:tc>
-        <w:tc>
-          <w:tcPr>
-            <w:tcW w:type="dxa" w:w="1234"/>
-          </w:tcPr>
-          <w:p>
-            <w:r>
-              <w:rPr>
-                <w:b w:val="0"/>
-              </w:rPr>
-              <w:t>PUIG FRANCE NOT PROVIDED SOCIÉTÉ PAR ACTIONS SIMPLIFIÉE</w:t>
-            </w:r>
-          </w:p>
-        </w:tc>
-        <w:tc>
-          <w:tcPr>
-            <w:tcW w:type="dxa" w:w="1234"/>
-          </w:tcPr>
-          <w:p>
-            <w:r>
-              <w:rPr>
-                <w:b w:val="0"/>
-              </w:rPr>
-              <w:t>Perfumes; eau de toilette; eau de parfum; deodorants for personal use.</w:t>
-            </w:r>
-          </w:p>
-        </w:tc>
-        <w:tc>
-          <w:tcPr>
-            <w:tcW w:type="dxa" w:w="1234"/>
-          </w:tcPr>
-          <w:p>
-            <w:r>
-              <w:rPr>
-                <w:b w:val="0"/>
-              </w:rPr>
-              <w:t>REGISTERED</w:t>
-            </w:r>
-          </w:p>
-        </w:tc>
-        <w:tc>
-          <w:tcPr>
-            <w:tcW w:type="dxa" w:w="1234"/>
-          </w:tcPr>
-          <w:p>
-            <w:r>
-              <w:rPr>
-                <w:b w:val="0"/>
-              </w:rPr>
-              <w:t>3</w:t>
-            </w:r>
-          </w:p>
-        </w:tc>
-        <w:tc>
-          <w:tcPr>
-            <w:tcW w:type="dxa" w:w="1234"/>
-          </w:tcPr>
-          <w:p>
-            <w:r>
-              <w:rPr>
-                <w:b w:val="0"/>
-              </w:rPr>
-              <w:t>True</w:t>
-            </w:r>
-          </w:p>
-        </w:tc>
-        <w:tc>
-          <w:tcPr>
-            <w:tcW w:type="dxa" w:w="1234"/>
-          </w:tcPr>
-          <w:p>
-            <w:r>
-              <w:rPr>
-                <w:b w:val="0"/>
-              </w:rPr>
-              <w:t>True</w:t>
-            </w:r>
-          </w:p>
-        </w:tc>
-      </w:tr>
-      <w:tr>
-        <w:tc>
-          <w:tcPr>
-            <w:tcW w:type="dxa" w:w="1234"/>
-          </w:tcPr>
-          <w:p>
-            <w:r>
-              <w:rPr>
-                <w:b w:val="0"/>
-              </w:rPr>
-              <w:t>BLACK VANITY</w:t>
-            </w:r>
-          </w:p>
-        </w:tc>
-        <w:tc>
-          <w:tcPr>
-            <w:tcW w:type="dxa" w:w="1234"/>
-          </w:tcPr>
-          <w:p>
-            <w:r>
-              <w:rPr>
-                <w:b w:val="0"/>
-              </w:rPr>
-              <w:t>BLACK VANITY LLC PENNSYLVANIA LIMITED LIABILITY CO.</w:t>
-            </w:r>
-          </w:p>
-        </w:tc>
-        <w:tc>
-          <w:tcPr>
-            <w:tcW w:type="dxa" w:w="1234"/>
-          </w:tcPr>
-          <w:p>
-            <w:r>
-              <w:rPr>
-                <w:b w:val="0"/>
-              </w:rPr>
-              <w:t>Cosmetics; non-medicated skin care preparations; deodorants for personal use.</w:t>
-            </w:r>
-          </w:p>
-        </w:tc>
-        <w:tc>
-          <w:tcPr>
-            <w:tcW w:type="dxa" w:w="1234"/>
-          </w:tcPr>
-          <w:p>
-            <w:r>
-              <w:rPr>
-                <w:b w:val="0"/>
-              </w:rPr>
-              <w:t>REGISTERED</w:t>
-            </w:r>
-          </w:p>
-        </w:tc>
-        <w:tc>
-          <w:tcPr>
-            <w:tcW w:type="dxa" w:w="1234"/>
-          </w:tcPr>
-          <w:p>
-            <w:r>
-              <w:rPr>
-                <w:b w:val="0"/>
-              </w:rPr>
-              <w:t>3</w:t>
-            </w:r>
-          </w:p>
-        </w:tc>
-        <w:tc>
-          <w:tcPr>
-            <w:tcW w:type="dxa" w:w="1234"/>
-          </w:tcPr>
-          <w:p>
-            <w:r>
-              <w:rPr>
-                <w:b w:val="0"/>
-              </w:rPr>
-              <w:t>True</w:t>
-            </w:r>
-          </w:p>
-        </w:tc>
-        <w:tc>
-          <w:tcPr>
-            <w:tcW w:type="dxa" w:w="1234"/>
-          </w:tcPr>
-          <w:p>
-            <w:r>
-              <w:rPr>
-                <w:b w:val="0"/>
-              </w:rPr>
-              <w:t>True</w:t>
-            </w:r>
-          </w:p>
-        </w:tc>
-      </w:tr>
-      <w:tr>
-        <w:tc>
-          <w:tcPr>
-            <w:tcW w:type="dxa" w:w="1234"/>
-          </w:tcPr>
-          <w:p>
-            <w:r>
-              <w:rPr>
-                <w:b w:val="0"/>
-              </w:rPr>
-              <w:t>BLACK LEOPARD</w:t>
-            </w:r>
-          </w:p>
-        </w:tc>
-        <w:tc>
-          <w:tcPr>
-            <w:tcW w:type="dxa" w:w="1234"/>
-          </w:tcPr>
-          <w:p>
-            <w:r>
-              <w:rPr>
-                <w:b w:val="0"/>
-              </w:rPr>
-              <w:t>BLACK LEOPARD SKINCARE PTY LTD AUSTRALIA PROPRIETARY LIMITED COMPANY (P/L OR PTY. LTD.)</w:t>
-            </w:r>
-          </w:p>
-        </w:tc>
-        <w:tc>
-          <w:tcPr>
-            <w:tcW w:type="dxa" w:w="1234"/>
-          </w:tcPr>
-          <w:p>
-            <w:r>
-              <w:rPr>
-                <w:b w:val="0"/>
-              </w:rPr>
-              <w:t>Non-medicated skin care preparations; deodorants for personal use.</w:t>
-            </w:r>
-          </w:p>
-        </w:tc>
-        <w:tc>
-          <w:tcPr>
-            <w:tcW w:type="dxa" w:w="1234"/>
-          </w:tcPr>
-          <w:p>
-            <w:r>
-              <w:rPr>
-                <w:b w:val="0"/>
-              </w:rPr>
-              <w:t>REGISTERED</w:t>
-            </w:r>
-          </w:p>
-        </w:tc>
-        <w:tc>
-          <w:tcPr>
-            <w:tcW w:type="dxa" w:w="1234"/>
-          </w:tcPr>
-          <w:p>
-            <w:r>
-              <w:rPr>
-                <w:b w:val="0"/>
-              </w:rPr>
-              <w:t>3</w:t>
-            </w:r>
-          </w:p>
-        </w:tc>
-        <w:tc>
-          <w:tcPr>
-            <w:tcW w:type="dxa" w:w="1234"/>
-          </w:tcPr>
-          <w:p>
-            <w:r>
-              <w:rPr>
-                <w:b w:val="0"/>
-              </w:rPr>
-              <w:t>True</w:t>
-            </w:r>
-          </w:p>
-        </w:tc>
-        <w:tc>
-          <w:tcPr>
-            <w:tcW w:type="dxa" w:w="1234"/>
-          </w:tcPr>
-          <w:p>
-            <w:r>
-              <w:rPr>
-                <w:b w:val="0"/>
-              </w:rPr>
-              <w:t>True</w:t>
-            </w:r>
-          </w:p>
-        </w:tc>
-      </w:tr>
-      <w:tr>
-        <w:tc>
-          <w:tcPr>
-            <w:tcW w:type="dxa" w:w="1234"/>
-          </w:tcPr>
-          <w:p>
-            <w:r>
-              <w:rPr>
-                <w:b w:val="0"/>
-              </w:rPr>
-              <w:t>BLACK HAWK</w:t>
-            </w:r>
-          </w:p>
-        </w:tc>
-        <w:tc>
-          <w:tcPr>
-            <w:tcW w:type="dxa" w:w="1234"/>
-          </w:tcPr>
-          <w:p>
-            <w:r>
-              <w:rPr>
-                <w:b w:val="0"/>
-              </w:rPr>
-              <w:t>MASTERPET AUSTRALIA PTY LTD AUSTRALIA PROPRIETARY LIMITED COMPANY (P/L OR PTY. LTD.)</w:t>
-            </w:r>
-          </w:p>
-        </w:tc>
-        <w:tc>
-          <w:tcPr>
-            <w:tcW w:type="dxa" w:w="1234"/>
-          </w:tcPr>
-          <w:p>
-            <w:r>
-              <w:rPr>
-                <w:b w:val="0"/>
-              </w:rPr>
-              <w:t>Non-medicated skin care preparations; deodorants for personal use.</w:t>
-            </w:r>
-          </w:p>
-        </w:tc>
-        <w:tc>
-          <w:tcPr>
-            <w:tcW w:type="dxa" w:w="1234"/>
-          </w:tcPr>
-          <w:p>
-            <w:r>
-              <w:rPr>
-                <w:b w:val="0"/>
-              </w:rPr>
-              <w:t>REGISTERED</w:t>
-            </w:r>
-          </w:p>
-        </w:tc>
-        <w:tc>
-          <w:tcPr>
-            <w:tcW w:type="dxa" w:w="1234"/>
-          </w:tcPr>
-          <w:p>
-            <w:r>
-              <w:rPr>
-                <w:b w:val="0"/>
-              </w:rPr>
-              <w:t>3</w:t>
-            </w:r>
-          </w:p>
-        </w:tc>
-        <w:tc>
-          <w:tcPr>
-            <w:tcW w:type="dxa" w:w="1234"/>
-          </w:tcPr>
-          <w:p>
-            <w:r>
-              <w:rPr>
-                <w:b w:val="0"/>
-              </w:rPr>
-              <w:t>True</w:t>
-            </w:r>
-          </w:p>
-        </w:tc>
-        <w:tc>
-          <w:tcPr>
-            <w:tcW w:type="dxa" w:w="1234"/>
-          </w:tcPr>
-          <w:p>
-            <w:r>
-              <w:rPr>
-                <w:b w:val="0"/>
-              </w:rPr>
-              <w:t>True</w:t>
-            </w:r>
-          </w:p>
-        </w:tc>
-      </w:tr>
-    </w:tbl>
-    <w:p>
-      <w:r>
-        <w:rPr>
-          <w:b w:val="0"/>
-        </w:rPr>
-        <w:t>Component A: MARSHMALLOW</w:t>
-      </w:r>
-    </w:p>
-    <w:tbl>
-      <w:tblPr>
-        <w:tblStyle w:val="TableGrid"/>
-        <w:tblW w:type="auto" w:w="0"/>
-        <w:tblLook w:firstColumn="1" w:firstRow="1" w:lastColumn="0" w:lastRow="0" w:noHBand="0" w:noVBand="1" w:val="04A0"/>
-      </w:tblPr>
-      <w:tblGrid>
-        <w:gridCol w:w="1234"/>
-        <w:gridCol w:w="1234"/>
-        <w:gridCol w:w="1234"/>
-        <w:gridCol w:w="1234"/>
-        <w:gridCol w:w="1234"/>
-        <w:gridCol w:w="1234"/>
-        <w:gridCol w:w="1234"/>
-      </w:tblGrid>
-      <w:tr>
-        <w:tc>
-          <w:tcPr>
-            <w:tcW w:type="dxa" w:w="1234"/>
-          </w:tcPr>
-          <w:p>
-            <w:r>
-              <w:rPr>
-                <w:b w:val="0"/>
-              </w:rPr>
-              <w:t>Trademark</w:t>
-            </w:r>
-          </w:p>
-        </w:tc>
-        <w:tc>
-          <w:tcPr>
-            <w:tcW w:type="dxa" w:w="1234"/>
-          </w:tcPr>
-          <w:p>
-            <w:r>
-              <w:rPr>
-                <w:b w:val="0"/>
-              </w:rPr>
-              <w:t>Owner</w:t>
-            </w:r>
-          </w:p>
-        </w:tc>
-        <w:tc>
-          <w:tcPr>
-            <w:tcW w:type="dxa" w:w="1234"/>
-          </w:tcPr>
-          <w:p>
-            <w:r>
-              <w:rPr>
-                <w:b w:val="0"/>
-              </w:rPr>
-              <w:t>Goods &amp; Services</w:t>
-            </w:r>
-          </w:p>
-        </w:tc>
-        <w:tc>
-          <w:tcPr>
-            <w:tcW w:type="dxa" w:w="1234"/>
-          </w:tcPr>
-          <w:p>
-            <w:r>
-              <w:rPr>
-                <w:b w:val="0"/>
-              </w:rPr>
-              <w:t>Status</w:t>
-            </w:r>
-          </w:p>
-        </w:tc>
-        <w:tc>
-          <w:tcPr>
-            <w:tcW w:type="dxa" w:w="1234"/>
-          </w:tcPr>
-          <w:p>
-            <w:r>
-              <w:rPr>
-                <w:b w:val="0"/>
-              </w:rPr>
-              <w:t>Class</w:t>
-            </w:r>
-          </w:p>
-        </w:tc>
-        <w:tc>
-          <w:tcPr>
-            <w:tcW w:type="dxa" w:w="1234"/>
-          </w:tcPr>
-          <w:p>
-            <w:r>
-              <w:rPr>
-                <w:b w:val="0"/>
-              </w:rPr>
-              <w:t>Class Match</w:t>
-            </w:r>
-          </w:p>
-        </w:tc>
-        <w:tc>
-          <w:tcPr>
-            <w:tcW w:type="dxa" w:w="1234"/>
-          </w:tcPr>
-          <w:p>
-            <w:r>
-              <w:rPr>
-                <w:b w:val="0"/>
-              </w:rPr>
-              <w:t>Goods &amp; Services Match</w:t>
-            </w:r>
-          </w:p>
-        </w:tc>
-      </w:tr>
-      <w:tr>
-        <w:tc>
-          <w:tcPr>
-            <w:tcW w:type="dxa" w:w="1234"/>
-          </w:tcPr>
-          <w:p>
-            <w:r>
-              <w:rPr>
-                <w:b w:val="0"/>
-              </w:rPr>
-              <w:t>MARSHMALLOW SPONGE</w:t>
-            </w:r>
-          </w:p>
-        </w:tc>
-        <w:tc>
-          <w:tcPr>
-            <w:tcW w:type="dxa" w:w="1234"/>
-          </w:tcPr>
-          <w:p>
-            <w:r>
-              <w:rPr>
-                <w:b w:val="0"/>
-              </w:rPr>
-              <w:t>CLOMANÁ BEAUTY LIMITED</w:t>
-            </w:r>
-          </w:p>
-        </w:tc>
-        <w:tc>
-          <w:tcPr>
-            <w:tcW w:type="dxa" w:w="1234"/>
-          </w:tcPr>
-          <w:p>
-            <w:r>
-              <w:rPr>
-                <w:b w:val="0"/>
-              </w:rPr>
-              <w:t>Cosmetic sponges; bath sponges.</w:t>
-            </w:r>
-          </w:p>
-        </w:tc>
-        <w:tc>
-          <w:tcPr>
-            <w:tcW w:type="dxa" w:w="1234"/>
-          </w:tcPr>
-          <w:p>
-            <w:r>
-              <w:rPr>
-                <w:b w:val="0"/>
-              </w:rPr>
-              <w:t>PENDING</w:t>
-            </w:r>
-          </w:p>
-        </w:tc>
-        <w:tc>
-          <w:tcPr>
-            <w:tcW w:type="dxa" w:w="1234"/>
-          </w:tcPr>
-          <w:p>
-            <w:r>
-              <w:rPr>
-                <w:b w:val="0"/>
-              </w:rPr>
-              <w:t>3</w:t>
-            </w:r>
-          </w:p>
-        </w:tc>
-        <w:tc>
-          <w:tcPr>
-            <w:tcW w:type="dxa" w:w="1234"/>
-          </w:tcPr>
-          <w:p>
-            <w:r>
-              <w:rPr>
-                <w:b w:val="0"/>
-              </w:rPr>
-              <w:t>True</w:t>
-            </w:r>
-          </w:p>
-        </w:tc>
-        <w:tc>
-          <w:tcPr>
-            <w:tcW w:type="dxa" w:w="1234"/>
-          </w:tcPr>
-          <w:p>
-            <w:r>
-              <w:rPr>
-                <w:b w:val="0"/>
-              </w:rPr>
-              <w:t>False</w:t>
-            </w:r>
-          </w:p>
-        </w:tc>
-      </w:tr>
-      <w:tr>
-        <w:tc>
-          <w:tcPr>
-            <w:tcW w:type="dxa" w:w="1234"/>
-          </w:tcPr>
-          <w:p>
-            <w:r>
-              <w:rPr>
-                <w:b w:val="0"/>
-              </w:rPr>
-              <w:t>MARSHMALLOW</w:t>
-            </w:r>
-          </w:p>
-        </w:tc>
-        <w:tc>
-          <w:tcPr>
-            <w:tcW w:type="dxa" w:w="1234"/>
-          </w:tcPr>
-          <w:p>
-            <w:r>
-              <w:rPr>
-                <w:b w:val="0"/>
-              </w:rPr>
-              <w:t>FAITH A. CHIPMAN DBA SHAGGY-DAWG DOG GROOMING</w:t>
-            </w:r>
-          </w:p>
-        </w:tc>
-        <w:tc>
-          <w:tcPr>
-            <w:tcW w:type="dxa" w:w="1234"/>
-          </w:tcPr>
-          <w:p>
-            <w:r>
-              <w:rPr>
-                <w:b w:val="0"/>
-              </w:rPr>
-              <w:t>Pet grooming preparations.</w:t>
-            </w:r>
-          </w:p>
-        </w:tc>
-        <w:tc>
-          <w:tcPr>
-            <w:tcW w:type="dxa" w:w="1234"/>
-          </w:tcPr>
-          <w:p>
-            <w:r>
-              <w:rPr>
-                <w:b w:val="0"/>
-              </w:rPr>
-              <w:t>CANCELLED</w:t>
-            </w:r>
-          </w:p>
-        </w:tc>
-        <w:tc>
-          <w:tcPr>
-            <w:tcW w:type="dxa" w:w="1234"/>
-          </w:tcPr>
-          <w:p>
-            <w:r>
-              <w:rPr>
-                <w:b w:val="0"/>
-              </w:rPr>
-              <w:t>3</w:t>
-            </w:r>
-          </w:p>
-        </w:tc>
-        <w:tc>
-          <w:tcPr>
-            <w:tcW w:type="dxa" w:w="1234"/>
-          </w:tcPr>
-          <w:p>
-            <w:r>
-              <w:rPr>
-                <w:b w:val="0"/>
-              </w:rPr>
-              <w:t>True</w:t>
-            </w:r>
-          </w:p>
-        </w:tc>
-        <w:tc>
-          <w:tcPr>
-            <w:tcW w:type="dxa" w:w="1234"/>
-          </w:tcPr>
-          <w:p>
-            <w:r>
-              <w:rPr>
-                <w:b w:val="0"/>
-              </w:rPr>
-              <w:t>False</w:t>
-            </w:r>
-          </w:p>
-        </w:tc>
-      </w:tr>
-    </w:tbl>
-    <w:p>
-      <w:r>
-        <w:rPr>
-          <w:b w:val="0"/>
-        </w:rPr>
-        <w:t>(b) Crowded Field Analysis:</w:t>
-      </w:r>
-    </w:p>
-    <w:p>
-      <w:r>
-        <w:rPr>
-          <w:b w:val="0"/>
-        </w:rPr>
-        <w:t xml:space="preserve">- </w:t>
-      </w:r>
-      <w:r>
-        <w:rPr>
-          <w:b/>
-        </w:rPr>
-        <w:t>Total compound mark hits found</w:t>
-      </w:r>
-      <w:r>
-        <w:rPr>
-          <w:b w:val="0"/>
-        </w:rPr>
-        <w:t>: 7</w:t>
-      </w:r>
-    </w:p>
-    <w:p>
-      <w:r>
-        <w:rPr>
-          <w:b w:val="0"/>
-        </w:rPr>
-        <w:t xml:space="preserve">- </w:t>
-      </w:r>
-      <w:r>
-        <w:rPr>
-          <w:b/>
-        </w:rPr>
-        <w:t>Marks with different owners</w:t>
-      </w:r>
-      <w:r>
-        <w:rPr>
-          <w:b w:val="0"/>
-        </w:rPr>
-        <w:t>: 5 (71.43%)</w:t>
-      </w:r>
-    </w:p>
-    <w:p>
-      <w:r>
-        <w:rPr>
-          <w:b w:val="0"/>
-        </w:rPr>
-        <w:t xml:space="preserve">- </w:t>
-      </w:r>
-      <w:r>
-        <w:rPr>
-          <w:b/>
-        </w:rPr>
-        <w:t>Crowded Field Status</w:t>
-      </w:r>
-      <w:r>
-        <w:rPr>
-          <w:b w:val="0"/>
-        </w:rPr>
-        <w:t>: YES</w:t>
-      </w:r>
-    </w:p>
-    <w:p>
-      <w:r>
-        <w:rPr>
-          <w:b w:val="0"/>
-        </w:rPr>
-        <w:t xml:space="preserve">- </w:t>
-      </w:r>
-      <w:r>
-        <w:rPr>
-          <w:b/>
-        </w:rPr>
-        <w:t>Analysis</w:t>
-      </w:r>
-      <w:r>
-        <w:rPr>
-          <w:b w:val="0"/>
-        </w:rPr>
-        <w:t>:</w:t>
-      </w:r>
-    </w:p>
-    <w:p>
-      <w:r>
-        <w:rPr>
-          <w:b w:val="0"/>
-        </w:rPr>
-        <w:t>The field is considered crowded as more than 50% of the marks are owned by different entities. This reduces the risk of trademark conflict because the presence of many similar marks suggests that the term 'BLACK' is commonly used in the industry, potentially weakening the exclusivity of any single mark.</w:t>
-      </w:r>
-    </w:p>
-    <w:p>
-      <w:pPr>
-        <w:pStyle w:val="Heading2"/>
-      </w:pPr>
-      <w:r>
-        <w:t>Section III: Risk Assessment and Summary</w:t>
-      </w:r>
-    </w:p>
-    <w:p>
-      <w:r>
-        <w:rPr>
-          <w:b w:val="0"/>
-        </w:rPr>
-        <w:t>Descriptiveness:</w:t>
-      </w:r>
-    </w:p>
-    <w:p>
-      <w:r>
-        <w:rPr>
-          <w:b w:val="0"/>
-        </w:rPr>
-        <w:t>- The term 'MARSHMALLOW' in the proposed trademark may suggest a descriptive quality related to softness or texture, which is common in personal care products. However, it does not appear to be a generic industry term.</w:t>
-      </w:r>
-    </w:p>
-    <w:p>
-      <w:r>
-        <w:rPr>
-          <w:b w:val="0"/>
-        </w:rPr>
-        <w:t>Aggressive Enforcement and Litigious Behavior:</w:t>
-      </w:r>
-    </w:p>
-    <w:p>
-      <w:r>
-        <w:rPr>
-          <w:b w:val="0"/>
-        </w:rPr>
-        <w:t xml:space="preserve">- </w:t>
-      </w:r>
-      <w:r>
-        <w:rPr>
-          <w:b/>
-        </w:rPr>
-        <w:t>Known Aggressive Owners</w:t>
-      </w:r>
-      <w:r>
-        <w:rPr>
-          <w:b w:val="0"/>
-        </w:rPr>
-        <w:t>:</w:t>
-      </w:r>
-    </w:p>
-    <w:p>
-      <w:r>
-        <w:rPr>
-          <w:b w:val="0"/>
-        </w:rPr>
-        <w:t>* CLOMANÁ BEAUTY LIMITED: Pending trademark applications suggest active interest in expanding brand presence. No known history of aggressive enforcement or litigation.</w:t>
-      </w:r>
-    </w:p>
-    <w:p>
-      <w:r>
-        <w:rPr>
-          <w:b w:val="0"/>
-        </w:rPr>
-        <w:t>* YVES SAINT LAURENT PARFUMS: Known for maintaining a broad trademark portfolio. History of oppositions and enforcement actions in the cosmetics industry.</w:t>
-      </w:r>
-    </w:p>
-    <w:p>
-      <w:r>
-        <w:rPr>
-          <w:b w:val="0"/>
-        </w:rPr>
-        <w:t xml:space="preserve">- </w:t>
-      </w:r>
-      <w:r>
-        <w:rPr>
-          <w:b/>
-        </w:rPr>
-        <w:t>Enforcement Landscape</w:t>
-      </w:r>
-      <w:r>
-        <w:rPr>
-          <w:b w:val="0"/>
-        </w:rPr>
-        <w:t>:</w:t>
-      </w:r>
-    </w:p>
-    <w:p>
-      <w:r>
-        <w:rPr>
-          <w:b w:val="0"/>
-        </w:rPr>
-        <w:t>* YVES SAINT LAURENT PARFUMS has a history of enforcing trademark rights, which could pose a risk for similar marks.</w:t>
-      </w:r>
-    </w:p>
-    <w:p>
-      <w:r>
-        <w:rPr>
-          <w:b w:val="0"/>
-        </w:rPr>
-        <w:t>* CLOMANÁ BEAUTY LIMITED's pending status indicates potential future enforcement but lacks current aggressive behavior.</w:t>
-      </w:r>
-    </w:p>
-    <w:p>
-      <w:r>
-        <w:rPr>
-          <w:b w:val="0"/>
-          <w:sz w:val="24"/>
-        </w:rPr>
-        <w:t>Risk Category for Registration:</w:t>
-      </w:r>
-    </w:p>
-    <w:p>
-      <w:r>
-        <w:rPr>
-          <w:b w:val="0"/>
-        </w:rPr>
-        <w:t xml:space="preserve">- </w:t>
-      </w:r>
-      <w:r>
-        <w:rPr>
-          <w:b/>
-        </w:rPr>
-        <w:t>MEDIUM-HIGH</w:t>
-      </w:r>
-    </w:p>
-    <w:p>
-      <w:r>
-        <w:rPr>
-          <w:b w:val="0"/>
-        </w:rPr>
-        <w:t>- The risk level for registration is MEDIUM-HIGH due to the presence of semantic similar marks 'MARSHMALLOW SPONGE' and 'BLACK OPIUM' with class and goods/services matches.</w:t>
-      </w:r>
-    </w:p>
-    <w:p>
-      <w:r>
-        <w:rPr>
-          <w:b w:val="0"/>
-          <w:sz w:val="24"/>
-        </w:rPr>
-        <w:t>Risk Category for Use:</w:t>
-      </w:r>
-    </w:p>
-    <w:p>
-      <w:r>
-        <w:rPr>
-          <w:b w:val="0"/>
-        </w:rPr>
-        <w:t xml:space="preserve">- </w:t>
-      </w:r>
-      <w:r>
-        <w:rPr>
-          <w:b/>
-        </w:rPr>
-        <w:t>MEDIUM-HIGH</w:t>
-      </w:r>
-    </w:p>
-    <w:p>
-      <w:r>
-        <w:rPr>
-          <w:b w:val="0"/>
-        </w:rPr>
-        <w:t>- The risk level for use is MEDIUM-HIGH, driven by the potential for consumer confusion with existing marks that share semantic similarities and class matches.</w:t>
-      </w:r>
-    </w:p>
-    <w:p>
-      <w:r>
-        <w:rPr>
-          <w:b w:val="0"/>
-        </w:rPr>
-        <w:t>```</w:t>
+        <w:t>Error running trademark analysis: 'goods_services'</w:t>
       </w:r>
     </w:p>
     <w:p>
@@ -1925,7 +131,7 @@
         <w:rPr>
           <w:b w:val="0"/>
         </w:rPr>
-        <w:t>|------------------|------------|--------------------------------------|------------------------|</w:t>
+        <w:t>|------------------|-------------|------------------------------------------------------------|------------------------|</w:t>
       </w:r>
     </w:p>
     <w:tbl>
@@ -1963,7 +169,7 @@
               <w:rPr>
                 <w:b w:val="0"/>
               </w:rPr>
-              <w:t>CocoaPink</w:t>
+              <w:t>Not specified</w:t>
             </w:r>
           </w:p>
         </w:tc>
@@ -1976,7 +182,7 @@
               <w:rPr>
                 <w:b w:val="0"/>
               </w:rPr>
-              <w:t>Scented personal care products</w:t>
+              <w:t>Scented products (blend of sweet marshmallow fluff and rich ambers)</w:t>
             </w:r>
           </w:p>
         </w:tc>
@@ -1989,7 +195,7 @@
               <w:rPr>
                 <w:b w:val="0"/>
               </w:rPr>
-              <w:t>True</w:t>
+              <w:t>False</w:t>
             </w:r>
           </w:p>
         </w:tc>
@@ -2043,7 +249,7 @@
               <w:rPr>
                 <w:b w:val="0"/>
               </w:rPr>
-              <w:t>True</w:t>
+              <w:t>False</w:t>
             </w:r>
           </w:p>
         </w:tc>
@@ -2138,7 +344,7 @@
               <w:rPr>
                 <w:b w:val="0"/>
               </w:rPr>
-              <w:t>Peeling salt scrub (cosmetic exfoliant)</w:t>
+              <w:t>Exfoliating body scrub</w:t>
             </w:r>
           </w:p>
         </w:tc>
@@ -2151,7 +357,7 @@
               <w:rPr>
                 <w:b w:val="0"/>
               </w:rPr>
-              <w:t>True</w:t>
+              <w:t>False</w:t>
             </w:r>
           </w:p>
         </w:tc>
@@ -2429,7 +635,7 @@
         <w:rPr>
           <w:b w:val="0"/>
         </w:rPr>
-        <w:t>|---------------------------------|------------------------|------------------------------------------------------|-----------------|------------------------|</w:t>
+        <w:t>|----------------------------------------|------------------------|------------------------------------------------------------|-----------------|------------------------|</w:t>
       </w:r>
     </w:p>
     <w:tbl>
@@ -2574,7 +780,7 @@
               <w:rPr>
                 <w:b w:val="0"/>
               </w:rPr>
-              <w:t>True</w:t>
+              <w:t>False</w:t>
             </w:r>
           </w:p>
         </w:tc>
@@ -2641,7 +847,7 @@
               <w:rPr>
                 <w:b w:val="0"/>
               </w:rPr>
-              <w:t>True</w:t>
+              <w:t>False</w:t>
             </w:r>
           </w:p>
         </w:tc>
@@ -2708,7 +914,7 @@
               <w:rPr>
                 <w:b w:val="0"/>
               </w:rPr>
-              <w:t>True</w:t>
+              <w:t>False</w:t>
             </w:r>
           </w:p>
         </w:tc>
@@ -2775,7 +981,7 @@
               <w:rPr>
                 <w:b w:val="0"/>
               </w:rPr>
-              <w:t>True</w:t>
+              <w:t>False</w:t>
             </w:r>
           </w:p>
         </w:tc>
@@ -2842,7 +1048,7 @@
               <w:rPr>
                 <w:b w:val="0"/>
               </w:rPr>
-              <w:t>True</w:t>
+              <w:t>False</w:t>
             </w:r>
           </w:p>
         </w:tc>
@@ -2909,7 +1115,7 @@
               <w:rPr>
                 <w:b w:val="0"/>
               </w:rPr>
-              <w:t>True</w:t>
+              <w:t>False</w:t>
             </w:r>
           </w:p>
         </w:tc>
@@ -2924,7 +1130,7 @@
               <w:rPr>
                 <w:b w:val="0"/>
               </w:rPr>
-              <w:t>Vanilla Marshmallow</w:t>
+              <w:t>The Body Shop Shower Gel Vanilla Marshmallow</w:t>
             </w:r>
           </w:p>
         </w:tc>
@@ -2976,7 +1182,7 @@
               <w:rPr>
                 <w:b w:val="0"/>
               </w:rPr>
-              <w:t>True</w:t>
+              <w:t>False</w:t>
             </w:r>
           </w:p>
         </w:tc>
@@ -3043,7 +1249,7 @@
               <w:rPr>
                 <w:b w:val="0"/>
               </w:rPr>
-              <w:t>True</w:t>
+              <w:t>False</w:t>
             </w:r>
           </w:p>
         </w:tc>
@@ -3084,7 +1290,7 @@
               <w:rPr>
                 <w:b w:val="0"/>
               </w:rPr>
-              <w:t>Body wash, bath lotion, personal care products</w:t>
+              <w:t>Body wash, bath lotion, skincare products</w:t>
             </w:r>
           </w:p>
         </w:tc>
@@ -3110,7 +1316,7 @@
               <w:rPr>
                 <w:b w:val="0"/>
               </w:rPr>
-              <w:t>True</w:t>
+              <w:t>False</w:t>
             </w:r>
           </w:p>
         </w:tc>
@@ -3151,7 +1357,7 @@
               <w:rPr>
                 <w:b w:val="0"/>
               </w:rPr>
-              <w:t>Body wash</w:t>
+              <w:t>Body wash, personal care products</w:t>
             </w:r>
           </w:p>
         </w:tc>
@@ -3177,7 +1383,7 @@
               <w:rPr>
                 <w:b w:val="0"/>
               </w:rPr>
-              <w:t>True</w:t>
+              <w:t>False</w:t>
             </w:r>
           </w:p>
         </w:tc>
@@ -3292,7 +1498,7 @@
         <w:rPr>
           <w:b w:val="0"/>
         </w:rPr>
-        <w:t>- The term "Black Marshmallow" is present in the market with multiple identical uses across various personal care products, including scented personal care products, youth-boosting natural mud masks, and peeling salt scrubs.</w:t>
+        <w:t>- The term "Black Marshmallow" appears in various product categories, including scented products, mud masks, scented candles, and exfoliating body scrubs. However, none of these uses match the goods/services intended for the proposed trademark.</w:t>
       </w:r>
     </w:p>
     <w:p>
@@ -3308,7 +1514,7 @@
         <w:rPr>
           <w:b w:val="0"/>
         </w:rPr>
-        <w:t>- No specific enforcement patterns identified from the provided data.</w:t>
+        <w:t>- No specific enforcement patterns identified for the term "Black Marshmallow."</w:t>
       </w:r>
     </w:p>
     <w:p>
@@ -3339,7 +1545,7 @@
         <w:rPr>
           <w:b w:val="0"/>
         </w:rPr>
-        <w:t>- Clear justification based on strict rules above: Identical cited terms found in Section IV(a), elevating risk to MEDIUM-HIGH. Crowded field analysis omitted due to identical cited terms.</w:t>
+        <w:t>- Identical cited term(s) found, elevating risk to MEDIUM-HIGH. Crowded field analysis not performed.</w:t>
       </w:r>
     </w:p>
     <w:p>
@@ -3378,7 +1584,7 @@
         <w:rPr>
           <w:b w:val="0"/>
         </w:rPr>
-        <w:t>- Detailed explanation: Identical cited term(s) found, elevating risk to MEDIUM-HIGH. Crowded field analysis not performed.</w:t>
+        <w:t>- Identical cited term(s) found, elevating risk to MEDIUM-HIGH. Crowded field analysis not performed.</w:t>
       </w:r>
     </w:p>
     <w:sectPr>

</xml_diff>